<commit_message>
Updated docs Student 2
</commit_message>
<xml_diff>
--- a/reports/Student #2/02 - Requirements - Student #2 .docx
+++ b/reports/Student #2/02 - Requirements - Student #2 .docx
@@ -269,6 +269,7 @@
                 <w:rFonts w:asciiTheme="majorHAnsi" w:hAnsiTheme="majorHAnsi" w:cstheme="majorBidi"/>
                 <w:b/>
                 <w:bCs/>
+                <w:lang w:val="es-ES"/>
               </w:rPr>
             </w:pPr>
             <w:r>
@@ -289,6 +290,7 @@
             <w:r>
               <w:rPr>
                 <w:rFonts w:asciiTheme="majorHAnsi" w:hAnsiTheme="majorHAnsi" w:cstheme="majorBidi"/>
+                <w:lang w:val="es-ES"/>
               </w:rPr>
               <w:t xml:space="preserve"> </w:t>
             </w:r>
@@ -296,6 +298,7 @@
               <w:sdtPr>
                 <w:rPr>
                   <w:rFonts w:asciiTheme="majorHAnsi" w:hAnsiTheme="majorHAnsi" w:cstheme="majorBidi"/>
+                  <w:lang w:val="es-ES"/>
                 </w:rPr>
                 <w:tag w:val="ID2"/>
                 <w:id w:val="-1276937016"/>
@@ -309,6 +312,7 @@
                 <w:r>
                   <w:rPr>
                     <w:rFonts w:asciiTheme="majorHAnsi" w:hAnsiTheme="majorHAnsi" w:cstheme="majorBidi"/>
+                    <w:lang w:val="es-ES"/>
                   </w:rPr>
                   <w:t>7769****</w:t>
                 </w:r>
@@ -350,6 +354,7 @@
               <w:sdtPr>
                 <w:rPr>
                   <w:rFonts w:asciiTheme="majorHAnsi" w:hAnsiTheme="majorHAnsi" w:cstheme="majorHAnsi"/>
+                  <w:lang w:val="es-ES"/>
                 </w:rPr>
                 <w:tag w:val="UVUS02"/>
                 <w:id w:val="1381354132"/>
@@ -363,24 +368,28 @@
                 <w:r>
                   <w:rPr>
                     <w:rFonts w:asciiTheme="majorHAnsi" w:hAnsiTheme="majorHAnsi" w:cstheme="majorHAnsi"/>
+                    <w:lang w:val="es-ES"/>
                   </w:rPr>
                   <w:t xml:space="preserve"> </w:t>
                 </w:r>
                 <w:r>
                   <w:rPr>
                     <w:rFonts w:asciiTheme="majorHAnsi" w:hAnsiTheme="majorHAnsi" w:cstheme="majorHAnsi"/>
+                    <w:lang w:val="es-ES"/>
                   </w:rPr>
                   <w:t>J</w:t>
                 </w:r>
                 <w:r>
                   <w:rPr>
                     <w:rFonts w:asciiTheme="majorHAnsi" w:hAnsiTheme="majorHAnsi" w:cstheme="majorHAnsi"/>
+                    <w:lang w:val="es-ES"/>
                   </w:rPr>
                   <w:t>uamorrio</w:t>
                 </w:r>
                 <w:r>
                   <w:rPr>
                     <w:rFonts w:asciiTheme="majorHAnsi" w:hAnsiTheme="majorHAnsi" w:cstheme="majorHAnsi"/>
+                    <w:lang w:val="es-ES"/>
                   </w:rPr>
                   <w:t xml:space="preserve">  </w:t>
                 </w:r>
@@ -420,6 +429,7 @@
               <w:sdtPr>
                 <w:rPr>
                   <w:rFonts w:asciiTheme="majorHAnsi" w:hAnsiTheme="majorHAnsi" w:cstheme="majorHAnsi"/>
+                  <w:lang w:val="es-ES"/>
                 </w:rPr>
                 <w:tag w:val="Student2"/>
                 <w:id w:val="2044784553"/>
@@ -433,30 +443,35 @@
                 <w:r>
                   <w:rPr>
                     <w:rFonts w:asciiTheme="majorHAnsi" w:hAnsiTheme="majorHAnsi" w:cstheme="majorHAnsi"/>
+                    <w:lang w:val="es-ES"/>
                   </w:rPr>
                   <w:t xml:space="preserve"> </w:t>
                 </w:r>
                 <w:r>
                   <w:rPr>
                     <w:rFonts w:asciiTheme="majorHAnsi" w:hAnsiTheme="majorHAnsi" w:cstheme="majorHAnsi"/>
+                    <w:lang w:val="es-ES"/>
                   </w:rPr>
                   <w:t>Moreno Ríos</w:t>
                 </w:r>
                 <w:r>
                   <w:rPr>
                     <w:rFonts w:asciiTheme="majorHAnsi" w:hAnsiTheme="majorHAnsi" w:cstheme="majorHAnsi"/>
+                    <w:lang w:val="es-ES"/>
                   </w:rPr>
                   <w:t xml:space="preserve">, </w:t>
                 </w:r>
                 <w:r>
                   <w:rPr>
                     <w:rFonts w:asciiTheme="majorHAnsi" w:hAnsiTheme="majorHAnsi" w:cstheme="majorHAnsi"/>
+                    <w:lang w:val="es-ES"/>
                   </w:rPr>
                   <w:t>Juan</w:t>
                 </w:r>
                 <w:r>
                   <w:rPr>
                     <w:rFonts w:asciiTheme="majorHAnsi" w:hAnsiTheme="majorHAnsi" w:cstheme="majorHAnsi"/>
+                    <w:lang w:val="es-ES"/>
                   </w:rPr>
                   <w:t xml:space="preserve">  </w:t>
                 </w:r>
@@ -605,13 +620,25 @@
                   <w:rPr>
                     <w:rFonts w:asciiTheme="majorHAnsi" w:hAnsiTheme="majorHAnsi" w:cstheme="majorHAnsi"/>
                   </w:rPr>
-                  <w:t xml:space="preserve"> February</w:t>
+                  <w:t xml:space="preserve"> </w:t>
                 </w:r>
                 <w:r>
                   <w:rPr>
                     <w:rFonts w:asciiTheme="majorHAnsi" w:hAnsiTheme="majorHAnsi" w:cstheme="majorHAnsi"/>
                   </w:rPr>
-                  <w:t xml:space="preserve"> 19</w:t>
+                  <w:t>March</w:t>
+                </w:r>
+                <w:r>
+                  <w:rPr>
+                    <w:rFonts w:asciiTheme="majorHAnsi" w:hAnsiTheme="majorHAnsi" w:cstheme="majorHAnsi"/>
+                  </w:rPr>
+                  <w:t xml:space="preserve"> </w:t>
+                </w:r>
+                <w:r>
+                  <w:rPr>
+                    <w:rFonts w:asciiTheme="majorHAnsi" w:hAnsiTheme="majorHAnsi" w:cstheme="majorHAnsi"/>
+                  </w:rPr>
+                  <w:t>13</w:t>
                 </w:r>
                 <w:r>
                   <w:rPr>
@@ -1254,7 +1281,13 @@
         </w:sdtPr>
         <w:sdtContent>
           <w:r>
-            <w:t xml:space="preserve">    </w:t>
+            <w:t xml:space="preserve">  </w:t>
+          </w:r>
+          <w:r>
+            <w:t>X</w:t>
+          </w:r>
+          <w:r>
+            <w:t xml:space="preserve">  </w:t>
           </w:r>
         </w:sdtContent>
       </w:sdt>
@@ -1503,7 +1536,13 @@
         </w:sdtPr>
         <w:sdtContent>
           <w:r>
-            <w:t xml:space="preserve">    </w:t>
+            <w:t xml:space="preserve">  </w:t>
+          </w:r>
+          <w:r>
+            <w:t>X</w:t>
+          </w:r>
+          <w:r>
+            <w:t xml:space="preserve">  </w:t>
           </w:r>
         </w:sdtContent>
       </w:sdt>
@@ -1719,7 +1758,13 @@
         </w:sdtPr>
         <w:sdtContent>
           <w:r>
-            <w:t xml:space="preserve">    </w:t>
+            <w:t xml:space="preserve">  </w:t>
+          </w:r>
+          <w:r>
+            <w:t>X</w:t>
+          </w:r>
+          <w:r>
+            <w:t xml:space="preserve">  </w:t>
           </w:r>
         </w:sdtContent>
       </w:sdt>
@@ -1936,7 +1981,13 @@
         </w:sdtPr>
         <w:sdtContent>
           <w:r>
-            <w:t xml:space="preserve">    </w:t>
+            <w:t xml:space="preserve">  </w:t>
+          </w:r>
+          <w:r>
+            <w:t>X</w:t>
+          </w:r>
+          <w:r>
+            <w:t xml:space="preserve">  </w:t>
           </w:r>
         </w:sdtContent>
       </w:sdt>
@@ -1987,7 +2038,13 @@
         </w:sdtPr>
         <w:sdtContent>
           <w:r>
-            <w:t xml:space="preserve">    </w:t>
+            <w:t xml:space="preserve">  </w:t>
+          </w:r>
+          <w:r>
+            <w:t>X</w:t>
+          </w:r>
+          <w:r>
+            <w:t xml:space="preserve">  </w:t>
           </w:r>
         </w:sdtContent>
       </w:sdt>
@@ -3382,7 +3439,19 @@
             <w:rPr>
               <w:lang w:val="en-US"/>
             </w:rPr>
-            <w:t xml:space="preserve">    </w:t>
+            <w:t xml:space="preserve">  </w:t>
+          </w:r>
+          <w:r>
+            <w:rPr>
+              <w:lang w:val="en-US"/>
+            </w:rPr>
+            <w:t>X</w:t>
+          </w:r>
+          <w:r>
+            <w:rPr>
+              <w:lang w:val="en-US"/>
+            </w:rPr>
+            <w:t xml:space="preserve">  </w:t>
           </w:r>
         </w:sdtContent>
       </w:sdt>
@@ -3541,7 +3610,13 @@
         </w:sdtPr>
         <w:sdtContent>
           <w:r>
-            <w:t xml:space="preserve">    </w:t>
+            <w:t xml:space="preserve">  </w:t>
+          </w:r>
+          <w:r>
+            <w:t>X</w:t>
+          </w:r>
+          <w:r>
+            <w:t xml:space="preserve">  </w:t>
           </w:r>
         </w:sdtContent>
       </w:sdt>
@@ -9582,9 +9657,11 @@
     <w:rsid w:val="00990B95"/>
     <w:rsid w:val="00A222AC"/>
     <w:rsid w:val="00A542CE"/>
+    <w:rsid w:val="00A72210"/>
     <w:rsid w:val="00B549FC"/>
     <w:rsid w:val="00BC7967"/>
     <w:rsid w:val="00C12AB9"/>
+    <w:rsid w:val="00C47E9D"/>
     <w:rsid w:val="00C63AB0"/>
     <w:rsid w:val="00D21D3B"/>
     <w:rsid w:val="00D72CB9"/>

</xml_diff>